<commit_message>
Cleanup up to Tables
</commit_message>
<xml_diff>
--- a/RadioShows.docx
+++ b/RadioShows.docx
@@ -81,9 +81,9 @@
             <w:szCs w:val="24"/>
           </w:rPr>
           <w:alias w:val="#Nav: /DataItemName"/>
-          <w:tag w:val="#Nav: Radio Shows/50100"/>
+          <w:tag w:val="#Nav: tlk_Radio_Shows/50200"/>
           <w:id w:val="1314988324"/>
-          <w15:dataBinding w:prefixMappings="xmlns:ns0='urn:microsoft-dynamics-nav/reports/Radio Shows/50100/'" w:xpath="/ns0:NavWordReportXmlPart[1]/ns0:DataItemName" w:storeItemID="{989D51A8-9CCA-420A-A6C0-DCE912DBCDA1}"/>
+          <w15:dataBinding w:prefixMappings="xmlns:ns0='urn:microsoft-dynamics-nav/reports/tlk_Radio_Shows/50200/'" w:xpath="/ns0:NavWordReportXmlPart[1]/ns0:DataItemName" w:storeItemID="{989D51A8-9CCA-420A-A6C0-DCE912DBCDA1}"/>
           <w15:repeatingSection/>
         </w:sdtPr>
         <w:sdtEndPr/>
@@ -114,12 +114,12 @@
                       <w:szCs w:val="24"/>
                     </w:rPr>
                     <w:alias w:val="#Nav: /DataItemName/No"/>
-                    <w:tag w:val="#Nav: Radio Shows/50100"/>
+                    <w:tag w:val="#Nav: tlk_Radio_Shows/50200"/>
                     <w:id w:val="2020424346"/>
                     <w:placeholder>
                       <w:docPart w:val="39DCA2CC91014A198984D81B78845D13"/>
                     </w:placeholder>
-                    <w:dataBinding w:prefixMappings="xmlns:ns0='urn:microsoft-dynamics-nav/reports/Radio Shows/50100/'" w:xpath="/ns0:NavWordReportXmlPart[1]/ns0:DataItemName[1]/ns0:No[1]" w:storeItemID="{989D51A8-9CCA-420A-A6C0-DCE912DBCDA1}"/>
+                    <w:dataBinding w:prefixMappings="xmlns:ns0='urn:microsoft-dynamics-nav/reports/tlk_Radio_Shows/50200/'" w:xpath="/ns0:NavWordReportXmlPart[1]/ns0:DataItemName[1]/ns0:No[1]" w:storeItemID="{989D51A8-9CCA-420A-A6C0-DCE912DBCDA1}"/>
                     <w:text/>
                   </w:sdtPr>
                   <w:sdtEndPr/>
@@ -159,12 +159,12 @@
                       <w:szCs w:val="24"/>
                     </w:rPr>
                     <w:alias w:val="#Nav: /DataItemName/HostName"/>
-                    <w:tag w:val="#Nav: Radio Shows/50100"/>
+                    <w:tag w:val="#Nav: tlk_Radio_Shows/50200"/>
                     <w:id w:val="1925835992"/>
                     <w:placeholder>
                       <w:docPart w:val="39DCA2CC91014A198984D81B78845D13"/>
                     </w:placeholder>
-                    <w:dataBinding w:prefixMappings="xmlns:ns0='urn:microsoft-dynamics-nav/reports/Radio Shows/50100/'" w:xpath="/ns0:NavWordReportXmlPart[1]/ns0:DataItemName[1]/ns0:HostName[1]" w:storeItemID="{989D51A8-9CCA-420A-A6C0-DCE912DBCDA1}"/>
+                    <w:dataBinding w:prefixMappings="xmlns:ns0='urn:microsoft-dynamics-nav/reports/tlk_Radio_Shows/50200/'" w:xpath="/ns0:NavWordReportXmlPart[1]/ns0:DataItemName[1]/ns0:HostName[1]" w:storeItemID="{989D51A8-9CCA-420A-A6C0-DCE912DBCDA1}"/>
                     <w:text/>
                   </w:sdtPr>
                   <w:sdtEndPr/>
@@ -204,12 +204,12 @@
                       <w:szCs w:val="24"/>
                     </w:rPr>
                     <w:alias w:val="#Nav: /DataItemName/HostCode"/>
-                    <w:tag w:val="#Nav: Radio Shows/50100"/>
+                    <w:tag w:val="#Nav: tlk_Radio_Shows/50200"/>
                     <w:id w:val="-1720588517"/>
                     <w:placeholder>
                       <w:docPart w:val="39DCA2CC91014A198984D81B78845D13"/>
                     </w:placeholder>
-                    <w:dataBinding w:prefixMappings="xmlns:ns0='urn:microsoft-dynamics-nav/reports/Radio Shows/50100/'" w:xpath="/ns0:NavWordReportXmlPart[1]/ns0:DataItemName[1]/ns0:HostCode[1]" w:storeItemID="{989D51A8-9CCA-420A-A6C0-DCE912DBCDA1}"/>
+                    <w:dataBinding w:prefixMappings="xmlns:ns0='urn:microsoft-dynamics-nav/reports/tlk_Radio_Shows/50200/'" w:xpath="/ns0:NavWordReportXmlPart[1]/ns0:DataItemName[1]/ns0:HostCode[1]" w:storeItemID="{989D51A8-9CCA-420A-A6C0-DCE912DBCDA1}"/>
                     <w:text/>
                   </w:sdtPr>
                   <w:sdtEndPr/>
@@ -1615,7 +1615,9 @@
 </a:theme>
 </file>
 
-<file path=customXml/item1.xml>��< ? x m l   v e r s i o n = " 1 . 0 "   e n c o d i n g = " u t f - 1 6 " ? > < N a v W o r d R e p o r t X m l P a r t   x m l n s = " u r n : m i c r o s o f t - d y n a m i c s - n a v / r e p o r t s / R a d i o   S h o w s / 5 0 1 0 0 / " > +<file path=customXML/item2.xml>��< ? x m l   v e r s i o n = " 1 . 0 "   e n c o d i n g = " u t f - 1 6 " ? > + 
+ < N a v W o r d R e p o r t X m l P a r t   x m l n s = " u r n : m i c r o s o f t - d y n a m i c s - n a v / r e p o r t s / t l k _ R a d i o _ S h o w s / 5 0 2 0 0 / " >   
      < D a t a I t e m N a m e >   
@@ -1642,12 +1644,4 @@
      < / D a t a I t e m N a m e >   
  < / N a v W o r d R e p o r t X m l P a r t > 
-</file>
-
-<file path=customXml/itemProps1.xml><?xml version="1.0" encoding="utf-8"?>
-<ds:datastoreItem xmlns:ds="http://schemas.openxmlformats.org/officeDocument/2006/customXml" ds:itemID="{989D51A8-9CCA-420A-A6C0-DCE912DBCDA1}">
-  <ds:schemaRefs>
-    <ds:schemaRef ds:uri="urn:microsoft-dynamics-nav/reports/Radio Shows/50100/"/>
-  </ds:schemaRefs>
-</ds:datastoreItem>
 </file>
</xml_diff>